<commit_message>
Updates to deployment instruction.
</commit_message>
<xml_diff>
--- a/doc/development/Steps for DME Prod Deployment.docx
+++ b/doc/development/Steps for DME Prod Deployment.docx
@@ -1125,7 +1125,27 @@
           <w:sz w:val="26"/>
           <w:szCs w:val="26"/>
         </w:rPr>
-        <w:t>cd hpc-web</w:t>
+        <w:t>ssh fsdmel-dsapi06p.ncifcrf.gov</w:t>
+      </w:r>
+    </w:p>
+    <w:p>
+      <w:pPr>
+        <w:pStyle w:val="ListParagraph"/>
+        <w:rPr>
+          <w:color w:val="2F5496" w:themeColor="accent1" w:themeShade="BF"/>
+          <w:sz w:val="26"/>
+          <w:szCs w:val="26"/>
+        </w:rPr>
+      </w:pPr>
+      <w:r>
+        <w:rPr>
+          <w:rStyle w:val="Hyperlink"/>
+          <w:color w:val="2F5496" w:themeColor="accent1" w:themeShade="BF"/>
+          <w:sz w:val="26"/>
+          <w:szCs w:val="26"/>
+          <w:u w:val="none"/>
+        </w:rPr>
+        <w:t>sudo su - ncifhpcdmsvcp</w:t>
       </w:r>
     </w:p>
     <w:p>
@@ -1143,6 +1163,24 @@
           <w:sz w:val="26"/>
           <w:szCs w:val="26"/>
         </w:rPr>
+        <w:t>cd /opt/HPC_DME_APIs/src/hpc-web</w:t>
+      </w:r>
+    </w:p>
+    <w:p>
+      <w:pPr>
+        <w:ind w:left="360" w:firstLine="360"/>
+        <w:rPr>
+          <w:color w:val="2F5496" w:themeColor="accent1" w:themeShade="BF"/>
+          <w:sz w:val="26"/>
+          <w:szCs w:val="26"/>
+        </w:rPr>
+      </w:pPr>
+      <w:r>
+        <w:rPr>
+          <w:color w:val="2F5496" w:themeColor="accent1" w:themeShade="BF"/>
+          <w:sz w:val="26"/>
+          <w:szCs w:val="26"/>
+        </w:rPr>
         <w:t>cp ~/prod-env.conf src/main/resources/appconfigs/prod-env.conf</w:t>
       </w:r>
     </w:p>
@@ -1177,7 +1215,41 @@
           <w:sz w:val="26"/>
           <w:szCs w:val="26"/>
         </w:rPr>
-        <w:t>prod -DskipTests</w:t>
+        <w:t>prod</w:t>
+      </w:r>
+      <w:r>
+        <w:rPr>
+          <w:color w:val="2F5496" w:themeColor="accent1" w:themeShade="BF"/>
+          <w:sz w:val="26"/>
+          <w:szCs w:val="26"/>
+        </w:rPr>
+        <w:t xml:space="preserve"> –</w:t>
+      </w:r>
+      <w:r>
+        <w:rPr>
+          <w:color w:val="2F5496" w:themeColor="accent1" w:themeShade="BF"/>
+          <w:sz w:val="26"/>
+          <w:szCs w:val="26"/>
+        </w:rPr>
+        <w:t>DskipTests</w:t>
+      </w:r>
+    </w:p>
+    <w:p>
+      <w:pPr>
+        <w:ind w:left="360" w:firstLine="360"/>
+        <w:rPr>
+          <w:color w:val="2F5496" w:themeColor="accent1" w:themeShade="BF"/>
+          <w:sz w:val="26"/>
+          <w:szCs w:val="26"/>
+        </w:rPr>
+      </w:pPr>
+      <w:r>
+        <w:rPr>
+          <w:color w:val="2F5496" w:themeColor="accent1" w:themeShade="BF"/>
+          <w:sz w:val="26"/>
+          <w:szCs w:val="26"/>
+        </w:rPr>
+        <w:t xml:space="preserve">scp target/hpc-web-&lt;version&gt;.war &lt;your username&gt;@fsdsgl-dmewb01p.ncifcrf.gov:~/ </w:t>
       </w:r>
     </w:p>
     <w:p>
@@ -1748,6 +1820,7 @@
           <w:szCs w:val="26"/>
           <w:u w:val="none"/>
         </w:rPr>
+        <w:lastRenderedPageBreak/>
         <w:t>e.g.</w:t>
       </w:r>
     </w:p>
@@ -1874,7 +1947,6 @@
           <w:szCs w:val="26"/>
           <w:u w:val="none"/>
         </w:rPr>
-        <w:lastRenderedPageBreak/>
         <w:t>&lt;Context path="</w:t>
       </w:r>
       <w:r>
@@ -3162,25 +3234,16 @@
           <w:szCs w:val="26"/>
           <w:shd w:val="clear" w:color="auto" w:fill="FFFFFF"/>
         </w:rPr>
-        <w:t>$HPC_HOME/src</w:t>
-      </w:r>
-      <w:r>
-        <w:rPr>
-          <w:color w:val="2F5496" w:themeColor="accent1" w:themeShade="BF"/>
-          <w:sz w:val="26"/>
-          <w:szCs w:val="26"/>
-          <w:shd w:val="clear" w:color="auto" w:fill="FFFFFF"/>
-        </w:rPr>
-        <w:t>/hpc-</w:t>
-      </w:r>
-      <w:r>
-        <w:rPr>
-          <w:color w:val="2F5496" w:themeColor="accent1" w:themeShade="BF"/>
-          <w:sz w:val="26"/>
-          <w:szCs w:val="26"/>
-          <w:shd w:val="clear" w:color="auto" w:fill="FFFFFF"/>
-        </w:rPr>
-        <w:t>web/target/hpc-web-&lt;version&gt;.war .</w:t>
+        <w:t>&lt;Staged directory where you scp to&gt;</w:t>
+      </w:r>
+      <w:r>
+        <w:rPr>
+          <w:color w:val="2F5496" w:themeColor="accent1" w:themeShade="BF"/>
+          <w:sz w:val="26"/>
+          <w:szCs w:val="26"/>
+          <w:shd w:val="clear" w:color="auto" w:fill="FFFFFF"/>
+        </w:rPr>
+        <w:t>hpc-web-&lt;version&gt;.war .</w:t>
       </w:r>
     </w:p>
     <w:p>
@@ -3281,6 +3344,7 @@
           <w:i/>
           <w:iCs/>
         </w:rPr>
+        <w:lastRenderedPageBreak/>
         <w:t xml:space="preserve">If the web application URL displays Tomcat home page, </w:t>
       </w:r>
       <w:proofErr w:type="gramStart"/>
@@ -3353,7 +3417,6 @@
           <w:rFonts w:cstheme="minorHAnsi"/>
           <w:szCs w:val="28"/>
         </w:rPr>
-        <w:lastRenderedPageBreak/>
         <w:t xml:space="preserve">[Optional] </w:t>
       </w:r>
       <w:r>
@@ -4793,6 +4856,7 @@
         </w:numPr>
       </w:pPr>
       <w:r>
+        <w:lastRenderedPageBreak/>
         <w:t xml:space="preserve">Check to see if </w:t>
       </w:r>
       <w:r>
@@ -4835,7 +4899,6 @@
         <w:ind w:left="1080"/>
       </w:pPr>
       <w:r>
-        <w:lastRenderedPageBreak/>
         <w:t xml:space="preserve">To enable SSL on port </w:t>
       </w:r>
       <w:r>
@@ -5378,6 +5441,7 @@
         <w:spacing w:line="276" w:lineRule="auto"/>
       </w:pPr>
       <w:r>
+        <w:lastRenderedPageBreak/>
         <w:t>To resolve "Unable to add resource .... insufficient free space available after evicting expired cache entries" error, added the following in conf/context.xml.</w:t>
       </w:r>
     </w:p>
@@ -5397,7 +5461,6 @@
           <w:sz w:val="26"/>
           <w:szCs w:val="26"/>
         </w:rPr>
-        <w:lastRenderedPageBreak/>
         <w:t>&lt;Resources cachingAllowed="true" cacheMaxSize="100000" /&gt;</w:t>
       </w:r>
     </w:p>
@@ -8455,8 +8518,8 @@
   <w:abstractNum w:abstractNumId="24" w15:restartNumberingAfterBreak="0">
     <w:nsid w:val="40910746"/>
     <w:multiLevelType w:val="hybridMultilevel"/>
-    <w:tmpl w:val="C0DEB98C"/>
-    <w:lvl w:ilvl="0" w:tplc="DDAC9384">
+    <w:tmpl w:val="628E41FC"/>
+    <w:lvl w:ilvl="0" w:tplc="C46AAFEC">
       <w:start w:val="1"/>
       <w:numFmt w:val="bullet"/>
       <w:lvlText w:val=""/>
@@ -8468,7 +8531,7 @@
         <w:rFonts w:ascii="Symbol" w:hAnsi="Symbol" w:hint="default"/>
       </w:rPr>
     </w:lvl>
-    <w:lvl w:ilvl="1" w:tplc="B6427052">
+    <w:lvl w:ilvl="1" w:tplc="902C88C6">
       <w:start w:val="1"/>
       <w:numFmt w:val="bullet"/>
       <w:lvlText w:val=""/>
@@ -8480,7 +8543,7 @@
         <w:rFonts w:ascii="Symbol" w:hAnsi="Symbol" w:hint="default"/>
       </w:rPr>
     </w:lvl>
-    <w:lvl w:ilvl="2" w:tplc="5E18422A">
+    <w:lvl w:ilvl="2" w:tplc="A9629964">
       <w:start w:val="1"/>
       <w:numFmt w:val="bullet"/>
       <w:lvlText w:val=""/>
@@ -8492,7 +8555,7 @@
         <w:rFonts w:ascii="Wingdings" w:hAnsi="Wingdings" w:hint="default"/>
       </w:rPr>
     </w:lvl>
-    <w:lvl w:ilvl="3" w:tplc="952E9FCC">
+    <w:lvl w:ilvl="3" w:tplc="36466FCC">
       <w:start w:val="1"/>
       <w:numFmt w:val="bullet"/>
       <w:lvlText w:val=""/>
@@ -8504,7 +8567,7 @@
         <w:rFonts w:ascii="Symbol" w:hAnsi="Symbol" w:hint="default"/>
       </w:rPr>
     </w:lvl>
-    <w:lvl w:ilvl="4" w:tplc="C0D67A68">
+    <w:lvl w:ilvl="4" w:tplc="4BF46670">
       <w:start w:val="1"/>
       <w:numFmt w:val="bullet"/>
       <w:lvlText w:val="o"/>
@@ -8516,7 +8579,7 @@
         <w:rFonts w:ascii="Courier New" w:hAnsi="Courier New" w:hint="default"/>
       </w:rPr>
     </w:lvl>
-    <w:lvl w:ilvl="5" w:tplc="81E6FD28">
+    <w:lvl w:ilvl="5" w:tplc="4C4C5F26">
       <w:start w:val="1"/>
       <w:numFmt w:val="bullet"/>
       <w:lvlText w:val=""/>
@@ -8528,7 +8591,7 @@
         <w:rFonts w:ascii="Wingdings" w:hAnsi="Wingdings" w:hint="default"/>
       </w:rPr>
     </w:lvl>
-    <w:lvl w:ilvl="6" w:tplc="71A2F62E">
+    <w:lvl w:ilvl="6" w:tplc="9FD0973C">
       <w:start w:val="1"/>
       <w:numFmt w:val="bullet"/>
       <w:lvlText w:val=""/>
@@ -8540,7 +8603,7 @@
         <w:rFonts w:ascii="Symbol" w:hAnsi="Symbol" w:hint="default"/>
       </w:rPr>
     </w:lvl>
-    <w:lvl w:ilvl="7" w:tplc="DAC2FCB6">
+    <w:lvl w:ilvl="7" w:tplc="595458A2">
       <w:start w:val="1"/>
       <w:numFmt w:val="bullet"/>
       <w:lvlText w:val="o"/>
@@ -8552,7 +8615,7 @@
         <w:rFonts w:ascii="Courier New" w:hAnsi="Courier New" w:hint="default"/>
       </w:rPr>
     </w:lvl>
-    <w:lvl w:ilvl="8" w:tplc="55867634">
+    <w:lvl w:ilvl="8" w:tplc="BD48E4D6">
       <w:start w:val="1"/>
       <w:numFmt w:val="bullet"/>
       <w:lvlText w:val=""/>
@@ -9596,8 +9659,8 @@
   <w:abstractNum w:abstractNumId="35" w15:restartNumberingAfterBreak="0">
     <w:nsid w:val="5DC9DAB1"/>
     <w:multiLevelType w:val="hybridMultilevel"/>
-    <w:tmpl w:val="D278ED8C"/>
-    <w:lvl w:ilvl="0" w:tplc="A656BC1C">
+    <w:tmpl w:val="BF001D8E"/>
+    <w:lvl w:ilvl="0" w:tplc="4F0CEBF6">
       <w:start w:val="1"/>
       <w:numFmt w:val="bullet"/>
       <w:lvlText w:val="·"/>
@@ -9609,7 +9672,7 @@
         <w:rFonts w:ascii="Symbol" w:hAnsi="Symbol" w:hint="default"/>
       </w:rPr>
     </w:lvl>
-    <w:lvl w:ilvl="1" w:tplc="33D850CC">
+    <w:lvl w:ilvl="1" w:tplc="C6541560">
       <w:start w:val="1"/>
       <w:numFmt w:val="bullet"/>
       <w:lvlText w:val="o"/>
@@ -9621,7 +9684,7 @@
         <w:rFonts w:ascii="Courier New" w:hAnsi="Courier New" w:hint="default"/>
       </w:rPr>
     </w:lvl>
-    <w:lvl w:ilvl="2" w:tplc="3918CECA">
+    <w:lvl w:ilvl="2" w:tplc="55D40A0C">
       <w:start w:val="1"/>
       <w:numFmt w:val="bullet"/>
       <w:lvlText w:val=""/>
@@ -9633,7 +9696,7 @@
         <w:rFonts w:ascii="Wingdings" w:hAnsi="Wingdings" w:hint="default"/>
       </w:rPr>
     </w:lvl>
-    <w:lvl w:ilvl="3" w:tplc="B01A71D4">
+    <w:lvl w:ilvl="3" w:tplc="CD385250">
       <w:start w:val="1"/>
       <w:numFmt w:val="bullet"/>
       <w:lvlText w:val=""/>
@@ -9645,7 +9708,7 @@
         <w:rFonts w:ascii="Symbol" w:hAnsi="Symbol" w:hint="default"/>
       </w:rPr>
     </w:lvl>
-    <w:lvl w:ilvl="4" w:tplc="4DC02040">
+    <w:lvl w:ilvl="4" w:tplc="27D2050A">
       <w:start w:val="1"/>
       <w:numFmt w:val="bullet"/>
       <w:lvlText w:val="o"/>
@@ -9657,7 +9720,7 @@
         <w:rFonts w:ascii="Courier New" w:hAnsi="Courier New" w:hint="default"/>
       </w:rPr>
     </w:lvl>
-    <w:lvl w:ilvl="5" w:tplc="A4389F90">
+    <w:lvl w:ilvl="5" w:tplc="9F6675B8">
       <w:start w:val="1"/>
       <w:numFmt w:val="bullet"/>
       <w:lvlText w:val=""/>
@@ -9669,7 +9732,7 @@
         <w:rFonts w:ascii="Wingdings" w:hAnsi="Wingdings" w:hint="default"/>
       </w:rPr>
     </w:lvl>
-    <w:lvl w:ilvl="6" w:tplc="DC48317E">
+    <w:lvl w:ilvl="6" w:tplc="8BF8374A">
       <w:start w:val="1"/>
       <w:numFmt w:val="bullet"/>
       <w:lvlText w:val=""/>
@@ -9681,7 +9744,7 @@
         <w:rFonts w:ascii="Symbol" w:hAnsi="Symbol" w:hint="default"/>
       </w:rPr>
     </w:lvl>
-    <w:lvl w:ilvl="7" w:tplc="0BD2D12C">
+    <w:lvl w:ilvl="7" w:tplc="944A59B8">
       <w:start w:val="1"/>
       <w:numFmt w:val="bullet"/>
       <w:lvlText w:val="o"/>
@@ -9693,7 +9756,7 @@
         <w:rFonts w:ascii="Courier New" w:hAnsi="Courier New" w:hint="default"/>
       </w:rPr>
     </w:lvl>
-    <w:lvl w:ilvl="8" w:tplc="3F204178">
+    <w:lvl w:ilvl="8" w:tplc="52248F28">
       <w:start w:val="1"/>
       <w:numFmt w:val="bullet"/>
       <w:lvlText w:val=""/>
@@ -9885,8 +9948,8 @@
   <w:abstractNum w:abstractNumId="38" w15:restartNumberingAfterBreak="0">
     <w:nsid w:val="6A87B52C"/>
     <w:multiLevelType w:val="hybridMultilevel"/>
-    <w:tmpl w:val="48ECD5A2"/>
-    <w:lvl w:ilvl="0" w:tplc="4228718A">
+    <w:tmpl w:val="82FA2EFA"/>
+    <w:lvl w:ilvl="0" w:tplc="8F426432">
       <w:start w:val="1"/>
       <w:numFmt w:val="bullet"/>
       <w:lvlText w:val="·"/>
@@ -9898,7 +9961,7 @@
         <w:rFonts w:ascii="Symbol" w:hAnsi="Symbol" w:hint="default"/>
       </w:rPr>
     </w:lvl>
-    <w:lvl w:ilvl="1" w:tplc="33BAF832">
+    <w:lvl w:ilvl="1" w:tplc="5EEC1704">
       <w:start w:val="1"/>
       <w:numFmt w:val="bullet"/>
       <w:lvlText w:val="o"/>
@@ -9910,7 +9973,7 @@
         <w:rFonts w:ascii="Courier New" w:hAnsi="Courier New" w:hint="default"/>
       </w:rPr>
     </w:lvl>
-    <w:lvl w:ilvl="2" w:tplc="51326180">
+    <w:lvl w:ilvl="2" w:tplc="7950633C">
       <w:start w:val="1"/>
       <w:numFmt w:val="bullet"/>
       <w:lvlText w:val=""/>
@@ -9922,7 +9985,7 @@
         <w:rFonts w:ascii="Wingdings" w:hAnsi="Wingdings" w:hint="default"/>
       </w:rPr>
     </w:lvl>
-    <w:lvl w:ilvl="3" w:tplc="00284FA8">
+    <w:lvl w:ilvl="3" w:tplc="5330E174">
       <w:start w:val="1"/>
       <w:numFmt w:val="bullet"/>
       <w:lvlText w:val=""/>
@@ -9934,7 +9997,7 @@
         <w:rFonts w:ascii="Symbol" w:hAnsi="Symbol" w:hint="default"/>
       </w:rPr>
     </w:lvl>
-    <w:lvl w:ilvl="4" w:tplc="5BD6831C">
+    <w:lvl w:ilvl="4" w:tplc="CB5C2582">
       <w:start w:val="1"/>
       <w:numFmt w:val="bullet"/>
       <w:lvlText w:val="o"/>
@@ -9946,7 +10009,7 @@
         <w:rFonts w:ascii="Courier New" w:hAnsi="Courier New" w:hint="default"/>
       </w:rPr>
     </w:lvl>
-    <w:lvl w:ilvl="5" w:tplc="36221D7E">
+    <w:lvl w:ilvl="5" w:tplc="46A222A4">
       <w:start w:val="1"/>
       <w:numFmt w:val="bullet"/>
       <w:lvlText w:val=""/>
@@ -9958,7 +10021,7 @@
         <w:rFonts w:ascii="Wingdings" w:hAnsi="Wingdings" w:hint="default"/>
       </w:rPr>
     </w:lvl>
-    <w:lvl w:ilvl="6" w:tplc="E968DCF0">
+    <w:lvl w:ilvl="6" w:tplc="3988976E">
       <w:start w:val="1"/>
       <w:numFmt w:val="bullet"/>
       <w:lvlText w:val=""/>
@@ -9970,7 +10033,7 @@
         <w:rFonts w:ascii="Symbol" w:hAnsi="Symbol" w:hint="default"/>
       </w:rPr>
     </w:lvl>
-    <w:lvl w:ilvl="7" w:tplc="72C8C774">
+    <w:lvl w:ilvl="7" w:tplc="C2421070">
       <w:start w:val="1"/>
       <w:numFmt w:val="bullet"/>
       <w:lvlText w:val="o"/>
@@ -9982,7 +10045,7 @@
         <w:rFonts w:ascii="Courier New" w:hAnsi="Courier New" w:hint="default"/>
       </w:rPr>
     </w:lvl>
-    <w:lvl w:ilvl="8" w:tplc="32BE1688">
+    <w:lvl w:ilvl="8" w:tplc="FFBEBB14">
       <w:start w:val="1"/>
       <w:numFmt w:val="bullet"/>
       <w:lvlText w:val=""/>
@@ -10709,13 +10772,13 @@
       </w:rPr>
     </w:lvl>
   </w:abstractNum>
-  <w:num w:numId="1" w16cid:durableId="1823615542">
+  <w:num w:numId="1" w16cid:durableId="2025934623">
     <w:abstractNumId w:val="24"/>
   </w:num>
-  <w:num w:numId="2" w16cid:durableId="1480270662">
+  <w:num w:numId="2" w16cid:durableId="287666202">
     <w:abstractNumId w:val="35"/>
   </w:num>
-  <w:num w:numId="3" w16cid:durableId="657196785">
+  <w:num w:numId="3" w16cid:durableId="964656302">
     <w:abstractNumId w:val="38"/>
   </w:num>
   <w:num w:numId="4" w16cid:durableId="1391154335">

</xml_diff>

<commit_message>
Updating instruction to start and stop tomcat.
</commit_message>
<xml_diff>
--- a/doc/development/Steps for DME Prod Deployment.docx
+++ b/doc/development/Steps for DME Prod Deployment.docx
@@ -1314,6 +1314,15 @@
       </w:pPr>
       <w:r>
         <w:rPr>
+          <w:rFonts w:cstheme="minorHAnsi"/>
+          <w:color w:val="2F5496" w:themeColor="accent1" w:themeShade="BF"/>
+          <w:sz w:val="26"/>
+          <w:szCs w:val="26"/>
+        </w:rPr>
+        <w:t>sudo su - tomcat</w:t>
+      </w:r>
+      <w:r>
+        <w:rPr>
           <w:rStyle w:val="Hyperlink"/>
           <w:rFonts w:cstheme="minorHAnsi"/>
           <w:color w:val="2F5496" w:themeColor="accent1" w:themeShade="BF"/>
@@ -1321,7 +1330,16 @@
           <w:szCs w:val="26"/>
           <w:u w:val="none"/>
         </w:rPr>
-        <w:t>sudo su</w:t>
+        <w:br/>
+      </w:r>
+      <w:r>
+        <w:rPr>
+          <w:rFonts w:cstheme="minorHAnsi"/>
+          <w:color w:val="2F5496" w:themeColor="accent1" w:themeShade="BF"/>
+          <w:sz w:val="26"/>
+          <w:szCs w:val="26"/>
+        </w:rPr>
+        <w:t xml:space="preserve">sudo service tomcat </w:t>
       </w:r>
       <w:r>
         <w:rPr>
@@ -1332,18 +1350,7 @@
           <w:szCs w:val="26"/>
           <w:u w:val="none"/>
         </w:rPr>
-        <w:br/>
-      </w:r>
-      <w:r>
-        <w:rPr>
-          <w:rStyle w:val="Hyperlink"/>
-          <w:rFonts w:cstheme="minorHAnsi"/>
-          <w:color w:val="2F5496" w:themeColor="accent1" w:themeShade="BF"/>
-          <w:sz w:val="26"/>
-          <w:szCs w:val="26"/>
-          <w:u w:val="none"/>
-        </w:rPr>
-        <w:t>systemctl stop tomcat</w:t>
+        <w:t>stop</w:t>
       </w:r>
       <w:r>
         <w:rPr>
@@ -3243,6 +3250,18 @@
       </w:pPr>
       <w:r>
         <w:rPr>
+          <w:rFonts w:cstheme="minorHAnsi"/>
+          <w:color w:val="2F5496" w:themeColor="accent1" w:themeShade="BF"/>
+          <w:sz w:val="26"/>
+          <w:szCs w:val="26"/>
+        </w:rPr>
+        <w:t>sudo service tomcat start</w:t>
+      </w:r>
+    </w:p>
+    <w:p>
+      <w:pPr>
+        <w:ind w:left="1152"/>
+        <w:rPr>
           <w:rStyle w:val="Hyperlink"/>
           <w:rFonts w:cstheme="minorHAnsi"/>
           <w:color w:val="2F5496" w:themeColor="accent1" w:themeShade="BF"/>
@@ -3250,42 +3269,6 @@
           <w:szCs w:val="26"/>
           <w:u w:val="none"/>
         </w:rPr>
-        <w:t>systemctl st</w:t>
-      </w:r>
-      <w:r>
-        <w:rPr>
-          <w:rStyle w:val="Hyperlink"/>
-          <w:rFonts w:cstheme="minorHAnsi"/>
-          <w:color w:val="2F5496" w:themeColor="accent1" w:themeShade="BF"/>
-          <w:sz w:val="26"/>
-          <w:szCs w:val="26"/>
-          <w:u w:val="none"/>
-        </w:rPr>
-        <w:t>art</w:t>
-      </w:r>
-      <w:r>
-        <w:rPr>
-          <w:rStyle w:val="Hyperlink"/>
-          <w:rFonts w:cstheme="minorHAnsi"/>
-          <w:color w:val="2F5496" w:themeColor="accent1" w:themeShade="BF"/>
-          <w:sz w:val="26"/>
-          <w:szCs w:val="26"/>
-          <w:u w:val="none"/>
-        </w:rPr>
-        <w:t xml:space="preserve"> tomcat</w:t>
-      </w:r>
-    </w:p>
-    <w:p>
-      <w:pPr>
-        <w:ind w:left="1152"/>
-        <w:rPr>
-          <w:rStyle w:val="Hyperlink"/>
-          <w:rFonts w:cstheme="minorHAnsi"/>
-          <w:color w:val="2F5496" w:themeColor="accent1" w:themeShade="BF"/>
-          <w:sz w:val="26"/>
-          <w:szCs w:val="26"/>
-          <w:u w:val="none"/>
-        </w:rPr>
       </w:pPr>
     </w:p>
     <w:p>
@@ -3302,24 +3285,34 @@
           <w:iCs/>
         </w:rPr>
         <w:lastRenderedPageBreak/>
-        <w:t xml:space="preserve">If the web application URL displays Tomcat home page, </w:t>
-      </w:r>
-      <w:proofErr w:type="gramStart"/>
-      <w:r>
-        <w:rPr>
-          <w:i/>
-          <w:iCs/>
+        <w:t xml:space="preserve">If the web application URL displays Tomcat home page, stop and start Apache Tomcat </w:t>
+      </w:r>
+    </w:p>
+    <w:p>
+      <w:pPr>
+        <w:ind w:left="1152"/>
+        <w:rPr>
+          <w:color w:val="2F5496" w:themeColor="accent1" w:themeShade="BF"/>
+          <w:sz w:val="26"/>
+          <w:szCs w:val="26"/>
+        </w:rPr>
+      </w:pPr>
+      <w:r>
+        <w:rPr>
+          <w:color w:val="2F5496" w:themeColor="accent1" w:themeShade="BF"/>
+          <w:sz w:val="26"/>
+          <w:szCs w:val="26"/>
+        </w:rPr>
+        <w:t xml:space="preserve">sudo service tomcat </w:t>
+      </w:r>
+      <w:r>
+        <w:rPr>
+          <w:color w:val="2F5496" w:themeColor="accent1" w:themeShade="BF"/>
+          <w:sz w:val="26"/>
+          <w:szCs w:val="26"/>
         </w:rPr>
         <w:t>stop</w:t>
       </w:r>
-      <w:proofErr w:type="gramEnd"/>
-      <w:r>
-        <w:rPr>
-          <w:i/>
-          <w:iCs/>
-        </w:rPr>
-        <w:t xml:space="preserve"> and start Apache Tomcat </w:t>
-      </w:r>
     </w:p>
     <w:p>
       <w:pPr>
@@ -3336,25 +3329,7 @@
           <w:sz w:val="26"/>
           <w:szCs w:val="26"/>
         </w:rPr>
-        <w:t>systemctl stop tomcat</w:t>
-      </w:r>
-    </w:p>
-    <w:p>
-      <w:pPr>
-        <w:ind w:left="1152"/>
-        <w:rPr>
-          <w:color w:val="2F5496" w:themeColor="accent1" w:themeShade="BF"/>
-          <w:sz w:val="26"/>
-          <w:szCs w:val="26"/>
-        </w:rPr>
-      </w:pPr>
-      <w:r>
-        <w:rPr>
-          <w:color w:val="2F5496" w:themeColor="accent1" w:themeShade="BF"/>
-          <w:sz w:val="26"/>
-          <w:szCs w:val="26"/>
-        </w:rPr>
-        <w:t>systemctl start tomcat</w:t>
+        <w:t>sudo service tomcat start</w:t>
       </w:r>
     </w:p>
     <w:p>
@@ -11349,7 +11324,6 @@
   <w:style w:type="character" w:default="1" w:styleId="DefaultParagraphFont">
     <w:name w:val="Default Paragraph Font"/>
     <w:uiPriority w:val="1"/>
-    <w:semiHidden/>
     <w:unhideWhenUsed/>
   </w:style>
   <w:style w:type="table" w:default="1" w:styleId="TableNormal">

</xml_diff>